<commit_message>
Add images and update content for "10 The Next Room" article
- Updated existing images: Archive.png, Home.png
- Added new images to the Images directory (1.png to 19.png)
- Added raw PSD file for Home.psd
- Created a new document "No Images The Next Room.docx" with detailed tutorial content
- Updated SEO metadata for "SEO for Game Maker.docx"
- Revised the write-up for clarity and context
- Introduced new article "Version 2 The Maze Generator" with maze generation logic and implementation details
</commit_message>
<xml_diff>
--- a/Articles/2025/4_Game_Maker/10_The_Next_Room/10 The Next Room.docx
+++ b/Articles/2025/4_Game_Maker/10_The_Next_Room/10 The Next Room.docx
@@ -8,6 +8,45 @@
       </w:pPr>
       <w:r>
         <w:t>10 The Next Room</w:t>
+      </w:r>
+    </w:p>
+    <w:p>
+      <w:r>
+        <w:drawing>
+          <wp:inline distT="0" distB="0" distL="0" distR="0" wp14:anchorId="3F59B3D8" wp14:editId="6F552E85">
+            <wp:extent cx="2762636" cy="2486372"/>
+            <wp:effectExtent l="0" t="0" r="0" b="9525"/>
+            <wp:docPr id="1286654099" name="Picture 1"/>
+            <wp:cNvGraphicFramePr>
+              <a:graphicFrameLocks xmlns:a="http://schemas.openxmlformats.org/drawingml/2006/main" noChangeAspect="1"/>
+            </wp:cNvGraphicFramePr>
+            <a:graphic xmlns:a="http://schemas.openxmlformats.org/drawingml/2006/main">
+              <a:graphicData uri="http://schemas.openxmlformats.org/drawingml/2006/picture">
+                <pic:pic xmlns:pic="http://schemas.openxmlformats.org/drawingml/2006/picture">
+                  <pic:nvPicPr>
+                    <pic:cNvPr id="1286654099" name=""/>
+                    <pic:cNvPicPr/>
+                  </pic:nvPicPr>
+                  <pic:blipFill>
+                    <a:blip r:embed="rId5"/>
+                    <a:stretch>
+                      <a:fillRect/>
+                    </a:stretch>
+                  </pic:blipFill>
+                  <pic:spPr>
+                    <a:xfrm>
+                      <a:off x="0" y="0"/>
+                      <a:ext cx="2762636" cy="2486372"/>
+                    </a:xfrm>
+                    <a:prstGeom prst="rect">
+                      <a:avLst/>
+                    </a:prstGeom>
+                  </pic:spPr>
+                </pic:pic>
+              </a:graphicData>
+            </a:graphic>
+          </wp:inline>
+        </w:drawing>
       </w:r>
     </w:p>
     <w:p>
@@ -42,6 +81,7 @@
           <w:rFonts w:ascii="Baskerville Old Face" w:hAnsi="Baskerville Old Face"/>
           <w:b/>
           <w:bCs/>
+          <w:noProof/>
           <w:color w:val="2E6682"/>
           <w:sz w:val="28"/>
           <w:szCs w:val="28"/>
@@ -62,7 +102,7 @@
                     <pic:cNvPicPr/>
                   </pic:nvPicPr>
                   <pic:blipFill>
-                    <a:blip r:embed="rId5"/>
+                    <a:blip r:embed="rId6"/>
                     <a:stretch>
                       <a:fillRect/>
                     </a:stretch>
@@ -104,6 +144,9 @@
     </w:p>
     <w:p>
       <w:r>
+        <w:rPr>
+          <w:noProof/>
+        </w:rPr>
         <w:drawing>
           <wp:inline distT="0" distB="0" distL="0" distR="0" wp14:anchorId="6E57743E" wp14:editId="68E4A4E8">
             <wp:extent cx="5943600" cy="1767205"/>
@@ -120,7 +163,7 @@
                     <pic:cNvPicPr/>
                   </pic:nvPicPr>
                   <pic:blipFill>
-                    <a:blip r:embed="rId6"/>
+                    <a:blip r:embed="rId7"/>
                     <a:stretch>
                       <a:fillRect/>
                     </a:stretch>
@@ -147,7 +190,6 @@
         <w:pStyle w:val="Heading1"/>
       </w:pPr>
       <w:r>
-        <w:lastRenderedPageBreak/>
         <w:t>Spawning the Hero</w:t>
       </w:r>
     </w:p>
@@ -392,7 +434,15 @@
         <w:pStyle w:val="code"/>
       </w:pPr>
       <w:r>
-        <w:t xml:space="preserve">if (dx != 0 || </w:t>
+        <w:t>if (</w:t>
+      </w:r>
+      <w:proofErr w:type="gramStart"/>
+      <w:r>
+        <w:t>dx !</w:t>
+      </w:r>
+      <w:proofErr w:type="gramEnd"/>
+      <w:r>
+        <w:t xml:space="preserve">= 0 || </w:t>
       </w:r>
       <w:proofErr w:type="spellStart"/>
       <w:proofErr w:type="gramStart"/>
@@ -1669,6 +1719,9 @@
     </w:p>
     <w:p>
       <w:r>
+        <w:rPr>
+          <w:noProof/>
+        </w:rPr>
         <w:drawing>
           <wp:inline distT="0" distB="0" distL="0" distR="0" wp14:anchorId="262C0A61" wp14:editId="0296F7AB">
             <wp:extent cx="5925377" cy="6115904"/>
@@ -1685,7 +1738,7 @@
                     <pic:cNvPicPr/>
                   </pic:nvPicPr>
                   <pic:blipFill>
-                    <a:blip r:embed="rId7"/>
+                    <a:blip r:embed="rId8"/>
                     <a:stretch>
                       <a:fillRect/>
                     </a:stretch>
@@ -1811,6 +1864,9 @@
         <w:pStyle w:val="code"/>
       </w:pPr>
       <w:r>
+        <w:rPr>
+          <w:noProof/>
+        </w:rPr>
         <w:drawing>
           <wp:inline distT="0" distB="0" distL="0" distR="0" wp14:anchorId="558FE887" wp14:editId="2711D546">
             <wp:extent cx="5943600" cy="1463040"/>
@@ -1827,7 +1883,7 @@
                     <pic:cNvPicPr/>
                   </pic:nvPicPr>
                   <pic:blipFill>
-                    <a:blip r:embed="rId8"/>
+                    <a:blip r:embed="rId9"/>
                     <a:stretch>
                       <a:fillRect/>
                     </a:stretch>
@@ -1997,6 +2053,9 @@
     </w:p>
     <w:p>
       <w:r>
+        <w:rPr>
+          <w:noProof/>
+        </w:rPr>
         <w:drawing>
           <wp:inline distT="0" distB="0" distL="0" distR="0" wp14:anchorId="21C6ADA2" wp14:editId="5DFFF0B3">
             <wp:extent cx="2772162" cy="2305372"/>
@@ -2013,7 +2072,7 @@
                     <pic:cNvPicPr/>
                   </pic:nvPicPr>
                   <pic:blipFill>
-                    <a:blip r:embed="rId9"/>
+                    <a:blip r:embed="rId10"/>
                     <a:stretch>
                       <a:fillRect/>
                     </a:stretch>
@@ -2046,6 +2105,9 @@
     </w:p>
     <w:p>
       <w:r>
+        <w:rPr>
+          <w:noProof/>
+        </w:rPr>
         <w:drawing>
           <wp:inline distT="0" distB="0" distL="0" distR="0" wp14:anchorId="194DD31D" wp14:editId="59A8CECF">
             <wp:extent cx="4248743" cy="3820058"/>
@@ -2062,7 +2124,7 @@
                     <pic:cNvPicPr/>
                   </pic:nvPicPr>
                   <pic:blipFill>
-                    <a:blip r:embed="rId10"/>
+                    <a:blip r:embed="rId11"/>
                     <a:stretch>
                       <a:fillRect/>
                     </a:stretch>
@@ -2201,6 +2263,9 @@
         <w:pStyle w:val="code"/>
       </w:pPr>
       <w:r>
+        <w:rPr>
+          <w:noProof/>
+        </w:rPr>
         <w:drawing>
           <wp:inline distT="0" distB="0" distL="0" distR="0" wp14:anchorId="14E7CC78" wp14:editId="68EA4AAF">
             <wp:extent cx="5943600" cy="1546225"/>
@@ -2217,7 +2282,7 @@
                     <pic:cNvPicPr/>
                   </pic:nvPicPr>
                   <pic:blipFill>
-                    <a:blip r:embed="rId11"/>
+                    <a:blip r:embed="rId12"/>
                     <a:stretch>
                       <a:fillRect/>
                     </a:stretch>
@@ -2261,6 +2326,9 @@
     </w:p>
     <w:p>
       <w:r>
+        <w:rPr>
+          <w:noProof/>
+        </w:rPr>
         <w:drawing>
           <wp:inline distT="0" distB="0" distL="0" distR="0" wp14:anchorId="5631A820" wp14:editId="4A0BBDA6">
             <wp:extent cx="2438740" cy="1028844"/>
@@ -2277,7 +2345,7 @@
                     <pic:cNvPicPr/>
                   </pic:nvPicPr>
                   <pic:blipFill>
-                    <a:blip r:embed="rId12"/>
+                    <a:blip r:embed="rId13"/>
                     <a:stretch>
                       <a:fillRect/>
                     </a:stretch>
@@ -2631,6 +2699,9 @@
         <w:pStyle w:val="code"/>
       </w:pPr>
       <w:r>
+        <w:rPr>
+          <w:noProof/>
+        </w:rPr>
         <w:drawing>
           <wp:inline distT="0" distB="0" distL="0" distR="0" wp14:anchorId="1D67CD46" wp14:editId="7FA044EB">
             <wp:extent cx="5943600" cy="2418715"/>
@@ -2647,7 +2718,7 @@
                     <pic:cNvPicPr/>
                   </pic:nvPicPr>
                   <pic:blipFill>
-                    <a:blip r:embed="rId13"/>
+                    <a:blip r:embed="rId14"/>
                     <a:stretch>
                       <a:fillRect/>
                     </a:stretch>
@@ -2688,6 +2759,9 @@
     </w:p>
     <w:p>
       <w:r>
+        <w:rPr>
+          <w:noProof/>
+        </w:rPr>
         <w:drawing>
           <wp:inline distT="0" distB="0" distL="0" distR="0" wp14:anchorId="2B1DC038" wp14:editId="4564857F">
             <wp:extent cx="5943600" cy="3583940"/>
@@ -2704,7 +2778,7 @@
                     <pic:cNvPicPr/>
                   </pic:nvPicPr>
                   <pic:blipFill>
-                    <a:blip r:embed="rId14"/>
+                    <a:blip r:embed="rId15"/>
                     <a:stretch>
                       <a:fillRect/>
                     </a:stretch>
@@ -2781,6 +2855,9 @@
     </w:p>
     <w:p>
       <w:r>
+        <w:rPr>
+          <w:noProof/>
+        </w:rPr>
         <w:drawing>
           <wp:inline distT="0" distB="0" distL="0" distR="0" wp14:anchorId="4362A50B" wp14:editId="3A62806C">
             <wp:extent cx="2343477" cy="905001"/>
@@ -2797,7 +2874,7 @@
                     <pic:cNvPicPr/>
                   </pic:nvPicPr>
                   <pic:blipFill>
-                    <a:blip r:embed="rId15"/>
+                    <a:blip r:embed="rId16"/>
                     <a:stretch>
                       <a:fillRect/>
                     </a:stretch>
@@ -3713,6 +3790,9 @@
     </w:p>
     <w:p>
       <w:r>
+        <w:rPr>
+          <w:noProof/>
+        </w:rPr>
         <w:drawing>
           <wp:inline distT="0" distB="0" distL="0" distR="0" wp14:anchorId="75DD7549" wp14:editId="4BE95B3E">
             <wp:extent cx="2410161" cy="1047896"/>
@@ -3729,7 +3809,7 @@
                     <pic:cNvPicPr/>
                   </pic:nvPicPr>
                   <pic:blipFill>
-                    <a:blip r:embed="rId16"/>
+                    <a:blip r:embed="rId17"/>
                     <a:stretch>
                       <a:fillRect/>
                     </a:stretch>
@@ -3804,6 +3884,9 @@
         <w:pStyle w:val="code"/>
       </w:pPr>
       <w:r>
+        <w:rPr>
+          <w:noProof/>
+        </w:rPr>
         <w:drawing>
           <wp:inline distT="0" distB="0" distL="0" distR="0" wp14:anchorId="5D1A6023" wp14:editId="247B6CE8">
             <wp:extent cx="5943600" cy="1417320"/>
@@ -3820,7 +3903,7 @@
                     <pic:cNvPicPr/>
                   </pic:nvPicPr>
                   <pic:blipFill>
-                    <a:blip r:embed="rId17"/>
+                    <a:blip r:embed="rId18"/>
                     <a:stretch>
                       <a:fillRect/>
                     </a:stretch>
@@ -3851,10 +3934,7 @@
         <w:pStyle w:val="strongEmphasis"/>
       </w:pPr>
       <w:r>
-        <w:t xml:space="preserve">In the </w:t>
-      </w:r>
-      <w:r>
-        <w:t>hero’s step event</w:t>
+        <w:t>In the hero’s step event</w:t>
       </w:r>
     </w:p>
     <w:p>
@@ -5352,6 +5432,9 @@
     </w:p>
     <w:p>
       <w:r>
+        <w:rPr>
+          <w:noProof/>
+        </w:rPr>
         <w:drawing>
           <wp:inline distT="0" distB="0" distL="0" distR="0" wp14:anchorId="4D0AEE6B" wp14:editId="4B3B0FEE">
             <wp:extent cx="4029289" cy="2409825"/>
@@ -5368,7 +5451,7 @@
                     <pic:cNvPicPr/>
                   </pic:nvPicPr>
                   <pic:blipFill>
-                    <a:blip r:embed="rId18"/>
+                    <a:blip r:embed="rId19"/>
                     <a:stretch>
                       <a:fillRect/>
                     </a:stretch>
@@ -5410,6 +5493,9 @@
     </w:p>
     <w:p>
       <w:r>
+        <w:rPr>
+          <w:noProof/>
+        </w:rPr>
         <w:drawing>
           <wp:inline distT="0" distB="0" distL="0" distR="0" wp14:anchorId="363B0CA6" wp14:editId="11DE079B">
             <wp:extent cx="5943600" cy="4118610"/>
@@ -5426,7 +5512,7 @@
                     <pic:cNvPicPr/>
                   </pic:nvPicPr>
                   <pic:blipFill>
-                    <a:blip r:embed="rId19"/>
+                    <a:blip r:embed="rId20"/>
                     <a:stretch>
                       <a:fillRect/>
                     </a:stretch>
@@ -5454,6 +5540,9 @@
     </w:p>
     <w:p>
       <w:r>
+        <w:rPr>
+          <w:noProof/>
+        </w:rPr>
         <w:drawing>
           <wp:inline distT="0" distB="0" distL="0" distR="0" wp14:anchorId="30179152" wp14:editId="132EB236">
             <wp:extent cx="2591162" cy="1343212"/>
@@ -5470,7 +5559,7 @@
                     <pic:cNvPicPr/>
                   </pic:nvPicPr>
                   <pic:blipFill>
-                    <a:blip r:embed="rId20"/>
+                    <a:blip r:embed="rId21"/>
                     <a:stretch>
                       <a:fillRect/>
                     </a:stretch>
@@ -5498,6 +5587,9 @@
     </w:p>
     <w:p>
       <w:r>
+        <w:rPr>
+          <w:noProof/>
+        </w:rPr>
         <w:drawing>
           <wp:inline distT="0" distB="0" distL="0" distR="0" wp14:anchorId="1C1B5CAB" wp14:editId="2CCDA358">
             <wp:extent cx="5943600" cy="2518410"/>
@@ -5514,7 +5606,7 @@
                     <pic:cNvPicPr/>
                   </pic:nvPicPr>
                   <pic:blipFill>
-                    <a:blip r:embed="rId21"/>
+                    <a:blip r:embed="rId22"/>
                     <a:stretch>
                       <a:fillRect/>
                     </a:stretch>
@@ -5563,6 +5655,9 @@
     </w:p>
     <w:p>
       <w:r>
+        <w:rPr>
+          <w:noProof/>
+        </w:rPr>
         <w:drawing>
           <wp:inline distT="0" distB="0" distL="0" distR="0" wp14:anchorId="3AE8A6E3" wp14:editId="69B82070">
             <wp:extent cx="5943600" cy="3486785"/>
@@ -5579,7 +5674,7 @@
                     <pic:cNvPicPr/>
                   </pic:nvPicPr>
                   <pic:blipFill>
-                    <a:blip r:embed="rId22"/>
+                    <a:blip r:embed="rId23"/>
                     <a:stretch>
                       <a:fillRect/>
                     </a:stretch>

</xml_diff>